<commit_message>
git commit -m "pdf!"
i "pdfs!"#
</commit_message>
<xml_diff>
--- a/ReportTemplate.docx
+++ b/ReportTemplate.docx
@@ -7,38 +7,7 @@
         <w:pStyle w:val="Title"/>
       </w:pPr>
       <w:r>
-        <w:t>[MIU or Reporting Highlights]</w:t>
-      </w:r>
-    </w:p>
-    <w:p>
-      <w:r>
-        <w:rPr>
-          <w:b/>
-        </w:rPr>
-        <w:t>UNCLASSIFIED</w:t>
-      </w:r>
-    </w:p>
-    <w:p>
-      <w:r>
-        <w:rPr>
-          <w:b/>
-        </w:rPr>
-        <w:t>Israel</w:t>
-      </w:r>
-    </w:p>
-    <w:p/>
-    <w:p/>
-    <w:p>
-      <w:r>
-        <w:rPr>
-          <w:b/>
-        </w:rPr>
-        <w:t>[ADD BLUF]</w:t>
-      </w:r>
-    </w:p>
-    <w:p>
-      <w:r>
-        <w:t>Negotiators from Israel and Hamas have agreed to extend the current truce by an additional day, following intense discussions and negotiations. The truce, which is now in a day-to-day extension phase, stipulates that Hamas must provide a list of ten hostages to ensure another 24 hours of ceasefire. However, the situation remains unstable and doubts persist about the truce's longevity.</w:t>
+        <w:t>[Intelligence Note or Reporting Highlights]</w:t>
       </w:r>
     </w:p>
     <w:sectPr>

</xml_diff>

<commit_message>
docx upload and the beginnings of a loading screen
</commit_message>
<xml_diff>
--- a/ReportTemplate.docx
+++ b/ReportTemplate.docx
@@ -10,6 +10,54 @@
         <w:t>[Intelligence Note or Reporting Highlights]</w:t>
       </w:r>
     </w:p>
+    <w:p>
+      <w:r>
+        <w:rPr>
+          <w:b/>
+        </w:rPr>
+        <w:t>UNCLASSIFIED</w:t>
+      </w:r>
+    </w:p>
+    <w:p>
+      <w:r>
+        <w:rPr>
+          <w:b/>
+        </w:rPr>
+        <w:t>USA</w:t>
+      </w:r>
+    </w:p>
+    <w:p>
+      <w:r>
+        <w:rPr>
+          <w:b/>
+        </w:rPr>
+        <w:t>KMF_Memo#6_Hwasong 18 Capabilities</w:t>
+      </w:r>
+    </w:p>
+    <w:p/>
+    <w:p>
+      <w:r>
+        <w:t>BLUF: Researchers at Vanderbilt University have developed a blind deep learning steganography sanitization method called DM-SUDS that effectively removes hidden information from images while maintaining image quality. The approach outperforms previous sanitization methods and shows promise for various applications.</w:t>
+        <w:br/>
+        <w:br/>
+        <w:t>In more detail, the researchers introduced DM-SUDS, a novel method that utilizes a diffusion model framework to sanitize universal and dependent steganography. Through blind deep learning, DM-SUDS successfully eliminates hidden information from images while preserving image quality. Compared to existing sanitization methods, DM-SUDS improves image preservation metrics by up to 71.32%, 22.43%, and 17.30%.</w:t>
+        <w:br/>
+        <w:br/>
+        <w:t>The researchers conducted experiments to analyze the impact of different diffusion steps on the performance of DM-SUDS. They also evaluated the method on the ImageNet dataset, demonstrating its effectiveness in various scenarios and applications.</w:t>
+        <w:br/>
+        <w:br/>
+        <w:t>Overall, DM-SUDS presents a significant advancement in steganography sanitization, providing a reliable and efficient method for removing hidden information from images while maintaining their visual quality.</w:t>
+      </w:r>
+    </w:p>
+    <w:p>
+      <w:r>
+        <w:rPr>
+          <w:b/>
+        </w:rPr>
+        <w:t>[Analyst Comment]</w:t>
+      </w:r>
+    </w:p>
+    <w:p/>
     <w:sectPr>
       <w:pgSz w:w="12240" w:h="15840"/>
       <w:pgMar w:top="1440" w:right="1800" w:bottom="1440" w:left="1800" w:header="720" w:footer="720" w:gutter="0"/>

</xml_diff>

<commit_message>
uploading, combinig summaries, standards, aesthetics, loading screen
</commit_message>
<xml_diff>
--- a/ReportTemplate.docx
+++ b/ReportTemplate.docx
@@ -10,54 +10,6 @@
         <w:t>[Intelligence Note or Reporting Highlights]</w:t>
       </w:r>
     </w:p>
-    <w:p>
-      <w:r>
-        <w:rPr>
-          <w:b/>
-        </w:rPr>
-        <w:t>UNCLASSIFIED</w:t>
-      </w:r>
-    </w:p>
-    <w:p>
-      <w:r>
-        <w:rPr>
-          <w:b/>
-        </w:rPr>
-        <w:t>USA</w:t>
-      </w:r>
-    </w:p>
-    <w:p>
-      <w:r>
-        <w:rPr>
-          <w:b/>
-        </w:rPr>
-        <w:t>KMF_Memo#6_Hwasong 18 Capabilities</w:t>
-      </w:r>
-    </w:p>
-    <w:p/>
-    <w:p>
-      <w:r>
-        <w:t>BLUF: Researchers at Vanderbilt University have developed a blind deep learning steganography sanitization method called DM-SUDS that effectively removes hidden information from images while maintaining image quality. The approach outperforms previous sanitization methods and shows promise for various applications.</w:t>
-        <w:br/>
-        <w:br/>
-        <w:t>In more detail, the researchers introduced DM-SUDS, a novel method that utilizes a diffusion model framework to sanitize universal and dependent steganography. Through blind deep learning, DM-SUDS successfully eliminates hidden information from images while preserving image quality. Compared to existing sanitization methods, DM-SUDS improves image preservation metrics by up to 71.32%, 22.43%, and 17.30%.</w:t>
-        <w:br/>
-        <w:br/>
-        <w:t>The researchers conducted experiments to analyze the impact of different diffusion steps on the performance of DM-SUDS. They also evaluated the method on the ImageNet dataset, demonstrating its effectiveness in various scenarios and applications.</w:t>
-        <w:br/>
-        <w:br/>
-        <w:t>Overall, DM-SUDS presents a significant advancement in steganography sanitization, providing a reliable and efficient method for removing hidden information from images while maintaining their visual quality.</w:t>
-      </w:r>
-    </w:p>
-    <w:p>
-      <w:r>
-        <w:rPr>
-          <w:b/>
-        </w:rPr>
-        <w:t>[Analyst Comment]</w:t>
-      </w:r>
-    </w:p>
-    <w:p/>
     <w:sectPr>
       <w:pgSz w:w="12240" w:h="15840"/>
       <w:pgMar w:top="1440" w:right="1800" w:bottom="1440" w:left="1800" w:header="720" w:footer="720" w:gutter="0"/>

</xml_diff>